<commit_message>
Quem faz o que
</commit_message>
<xml_diff>
--- a/Relatório/Relatório.docx
+++ b/Relatório/Relatório.docx
@@ -938,7 +938,11 @@
     <w:sdt>
       <w:sdtPr>
         <w:rPr>
-          <w:lang w:val="pt-PT"/>
+          <w:rFonts w:asciiTheme="minorHAnsi" w:eastAsiaTheme="minorHAnsi" w:hAnsiTheme="minorHAnsi" w:cstheme="minorBidi"/>
+          <w:color w:val="auto"/>
+          <w:sz w:val="22"/>
+          <w:szCs w:val="22"/>
+          <w:lang w:val="pt-PT" w:eastAsia="en-US"/>
         </w:rPr>
         <w:id w:val="-2006277608"/>
         <w:docPartObj>
@@ -948,13 +952,8 @@
       </w:sdtPr>
       <w:sdtEndPr>
         <w:rPr>
-          <w:rFonts w:asciiTheme="minorHAnsi" w:eastAsiaTheme="minorHAnsi" w:hAnsiTheme="minorHAnsi" w:cstheme="minorBidi"/>
           <w:b/>
           <w:bCs/>
-          <w:color w:val="auto"/>
-          <w:sz w:val="22"/>
-          <w:szCs w:val="22"/>
-          <w:lang w:eastAsia="en-US"/>
         </w:rPr>
       </w:sdtEndPr>
       <w:sdtContent>
@@ -1855,6 +1854,19 @@
         <w:t>- O que consiste este documento</w:t>
       </w:r>
     </w:p>
+    <w:p>
+      <w:pPr>
+        <w:rPr>
+          <w:b/>
+        </w:rPr>
+      </w:pPr>
+      <w:r>
+        <w:rPr>
+          <w:b/>
+        </w:rPr>
+        <w:t>Bernardo</w:t>
+      </w:r>
+    </w:p>
     <w:p/>
     <w:p>
       <w:r>
@@ -1892,19 +1904,26 @@
       <w:r>
         <w:t>, serviço e base de dados</w:t>
       </w:r>
-      <w:proofErr w:type="gramStart"/>
-      <w:r>
-        <w:t xml:space="preserve">. </w:t>
-      </w:r>
-      <w:proofErr w:type="gramEnd"/>
-      <w:r>
-        <w:t>Comunicação entre eles.</w:t>
+      <w:r>
+        <w:t>. Comunicação entre eles.</w:t>
       </w:r>
       <w:r>
         <w:t>)</w:t>
       </w:r>
     </w:p>
-    <w:p/>
+    <w:p>
+      <w:pPr>
+        <w:rPr>
+          <w:b/>
+        </w:rPr>
+      </w:pPr>
+      <w:r>
+        <w:rPr>
+          <w:b/>
+        </w:rPr>
+        <w:t>Ivo</w:t>
+      </w:r>
+    </w:p>
     <w:p>
       <w:r>
         <w:br w:type="page"/>
@@ -1945,6 +1964,19 @@
     <w:p>
       <w:pPr>
         <w:rPr>
+          <w:b/>
+        </w:rPr>
+      </w:pPr>
+      <w:r>
+        <w:rPr>
+          <w:b/>
+        </w:rPr>
+        <w:t>bernardo</w:t>
+      </w:r>
+    </w:p>
+    <w:p>
+      <w:pPr>
+        <w:rPr>
           <w:rFonts w:asciiTheme="majorHAnsi" w:eastAsiaTheme="majorEastAsia" w:hAnsiTheme="majorHAnsi" w:cstheme="majorBidi"/>
           <w:color w:val="2F5496" w:themeColor="accent1" w:themeShade="BF"/>
           <w:sz w:val="32"/>
@@ -1996,6 +2028,21 @@
         <w:t>- Vista contem um notificável, quem é que recebe os seus eventos</w:t>
       </w:r>
     </w:p>
+    <w:p>
+      <w:pPr>
+        <w:rPr>
+          <w:b/>
+        </w:rPr>
+      </w:pPr>
+      <w:proofErr w:type="spellStart"/>
+      <w:r>
+        <w:rPr>
+          <w:b/>
+        </w:rPr>
+        <w:t>duarte</w:t>
+      </w:r>
+      <w:proofErr w:type="spellEnd"/>
+    </w:p>
     <w:p/>
     <w:p>
       <w:pPr>
@@ -2037,6 +2084,21 @@
       </w:r>
     </w:p>
     <w:p>
+      <w:pPr>
+        <w:rPr>
+          <w:b/>
+        </w:rPr>
+      </w:pPr>
+      <w:proofErr w:type="spellStart"/>
+      <w:r>
+        <w:rPr>
+          <w:b/>
+        </w:rPr>
+        <w:t>duarte</w:t>
+      </w:r>
+      <w:proofErr w:type="spellEnd"/>
+    </w:p>
+    <w:p>
       <w:r>
         <w:br w:type="page"/>
       </w:r>
@@ -2069,6 +2131,16 @@
       <w:r>
         <w:t xml:space="preserve"> Framework e outros que não.</w:t>
       </w:r>
+    </w:p>
+    <w:p>
+      <w:proofErr w:type="spellStart"/>
+      <w:r>
+        <w:rPr>
+          <w:b/>
+        </w:rPr>
+        <w:t>duarte</w:t>
+      </w:r>
+      <w:proofErr w:type="spellEnd"/>
       <w:r>
         <w:br w:type="page"/>
       </w:r>
@@ -2091,6 +2163,21 @@
     </w:p>
     <w:p>
       <w:pPr>
+        <w:rPr>
+          <w:b/>
+        </w:rPr>
+      </w:pPr>
+      <w:proofErr w:type="spellStart"/>
+      <w:r>
+        <w:rPr>
+          <w:b/>
+        </w:rPr>
+        <w:t>ivo</w:t>
+      </w:r>
+      <w:proofErr w:type="spellEnd"/>
+    </w:p>
+    <w:p>
+      <w:pPr>
         <w:pStyle w:val="Ttulo2"/>
       </w:pPr>
       <w:bookmarkStart w:id="7" w:name="_Toc27689047"/>
@@ -2148,7 +2235,24 @@
       <w:r>
         <w:t>- Que ferramentas poderíamos usar para testar o funcionamento do sistema</w:t>
       </w:r>
-      <w:r>
+    </w:p>
+    <w:p>
+      <w:pPr>
+        <w:ind w:left="720" w:hanging="720"/>
+        <w:rPr>
+          <w:b/>
+        </w:rPr>
+      </w:pPr>
+      <w:r>
+        <w:rPr>
+          <w:b/>
+        </w:rPr>
+        <w:t>bernardo</w:t>
+      </w:r>
+      <w:r>
+        <w:rPr>
+          <w:b/>
+        </w:rPr>
         <w:br w:type="page"/>
       </w:r>
     </w:p>
@@ -2187,6 +2291,14 @@
     <w:p>
       <w:r>
         <w:t>- Falhas de comunicação no contacto com o cliente</w:t>
+      </w:r>
+    </w:p>
+    <w:p>
+      <w:r>
+        <w:rPr>
+          <w:b/>
+        </w:rPr>
+        <w:t>ivo</w:t>
       </w:r>
       <w:bookmarkStart w:id="12" w:name="_GoBack"/>
       <w:bookmarkEnd w:id="12"/>
@@ -3086,7 +3198,7 @@
 </file>
 
 <file path=customXml/itemProps1.xml><?xml version="1.0" encoding="utf-8"?>
-<ds:datastoreItem xmlns:ds="http://schemas.openxmlformats.org/officeDocument/2006/customXml" ds:itemID="{FCFE9094-BD71-4633-B5B2-F54A33812DF9}">
+<ds:datastoreItem xmlns:ds="http://schemas.openxmlformats.org/officeDocument/2006/customXml" ds:itemID="{C852F730-4E81-4C51-A795-C95AC08E8D86}">
   <ds:schemaRefs>
     <ds:schemaRef ds:uri="http://schemas.openxmlformats.org/officeDocument/2006/bibliography"/>
   </ds:schemaRefs>

</xml_diff>